<commit_message>
daily reports and bearden notes
</commit_message>
<xml_diff>
--- a/daily_notes/Daily Reports/Condo 11-1-21.docx
+++ b/daily_notes/Daily Reports/Condo 11-1-21.docx
@@ -81,13 +81,8 @@
         </w:numPr>
       </w:pPr>
       <w:r>
-        <w:t xml:space="preserve">He is using a </w:t>
-      </w:r>
-      <w:proofErr w:type="spellStart"/>
-      <w:r>
-        <w:t>chromebook</w:t>
-      </w:r>
-      <w:proofErr w:type="spellEnd"/>
+        <w:t>He is using a chromebook</w:t>
+      </w:r>
     </w:p>
     <w:p>
       <w:pPr>
@@ -110,15 +105,7 @@
         </w:numPr>
       </w:pPr>
       <w:r>
-        <w:t xml:space="preserve">Solved this by going in the bottom </w:t>
-      </w:r>
-      <w:proofErr w:type="gramStart"/>
-      <w:r>
-        <w:t>right hand</w:t>
-      </w:r>
-      <w:proofErr w:type="gramEnd"/>
-      <w:r>
-        <w:t xml:space="preserve"> corner</w:t>
+        <w:t>Solved this by going in the bottom right hand corner</w:t>
       </w:r>
       <w:r>
         <w:tab/>
@@ -132,13 +119,8 @@
           <w:numId w:val="1"/>
         </w:numPr>
       </w:pPr>
-      <w:proofErr w:type="gramStart"/>
-      <w:r>
-        <w:t>Notifications</w:t>
-      </w:r>
-      <w:proofErr w:type="gramEnd"/>
-      <w:r>
-        <w:t xml:space="preserve"> center</w:t>
+      <w:r>
+        <w:t>Notifications center</w:t>
       </w:r>
     </w:p>
     <w:p>
@@ -185,13 +167,8 @@
           <w:numId w:val="1"/>
         </w:numPr>
       </w:pPr>
-      <w:proofErr w:type="spellStart"/>
-      <w:r>
-        <w:t>Hubspot</w:t>
-      </w:r>
-      <w:proofErr w:type="spellEnd"/>
-      <w:r>
-        <w:t>?</w:t>
+      <w:r>
+        <w:t>Hubspot?</w:t>
       </w:r>
     </w:p>
     <w:p>
@@ -203,23 +180,7 @@
         </w:numPr>
       </w:pPr>
       <w:r>
-        <w:t xml:space="preserve">His </w:t>
-      </w:r>
-      <w:proofErr w:type="spellStart"/>
-      <w:r>
-        <w:t>hubspot</w:t>
-      </w:r>
-      <w:proofErr w:type="spellEnd"/>
-      <w:r>
-        <w:t xml:space="preserve"> isn’t working mostly because I don’t believe he has a </w:t>
-      </w:r>
-      <w:proofErr w:type="spellStart"/>
-      <w:r>
-        <w:t>hubspot</w:t>
-      </w:r>
-      <w:proofErr w:type="spellEnd"/>
-      <w:r>
-        <w:t xml:space="preserve"> account</w:t>
+        <w:t>His hubspot isn’t working mostly because I don’t believe he has a hubspot account</w:t>
       </w:r>
     </w:p>
     <w:p>
@@ -282,15 +243,7 @@
         </w:numPr>
       </w:pPr>
       <w:r>
-        <w:t xml:space="preserve">I checked the users and </w:t>
-      </w:r>
-      <w:proofErr w:type="gramStart"/>
-      <w:r>
-        <w:t>opened up</w:t>
-      </w:r>
-      <w:proofErr w:type="gramEnd"/>
-      <w:r>
-        <w:t xml:space="preserve"> her account to try to access it again</w:t>
+        <w:t>I checked the users and opened up her account to try to access it again</w:t>
       </w:r>
     </w:p>
     <w:p>
@@ -314,15 +267,7 @@
         </w:numPr>
       </w:pPr>
       <w:r>
-        <w:t xml:space="preserve">She was able to </w:t>
-      </w:r>
-      <w:proofErr w:type="spellStart"/>
-      <w:r>
-        <w:t>signin</w:t>
-      </w:r>
-      <w:proofErr w:type="spellEnd"/>
-      <w:r>
-        <w:t xml:space="preserve"> </w:t>
+        <w:t xml:space="preserve">She was able to signin </w:t>
       </w:r>
     </w:p>
     <w:p>
@@ -358,15 +303,7 @@
         </w:numPr>
       </w:pPr>
       <w:r>
-        <w:t xml:space="preserve">Got </w:t>
-      </w:r>
-      <w:proofErr w:type="spellStart"/>
-      <w:r>
-        <w:t>info@bearcog</w:t>
-      </w:r>
-      <w:proofErr w:type="spellEnd"/>
-      <w:r>
-        <w:t xml:space="preserve"> login info</w:t>
+        <w:t>Got info@bearcog login info</w:t>
       </w:r>
     </w:p>
     <w:p>
@@ -450,15 +387,7 @@
         </w:numPr>
       </w:pPr>
       <w:r>
-        <w:t xml:space="preserve">He had me do a couple of </w:t>
-      </w:r>
-      <w:proofErr w:type="gramStart"/>
-      <w:r>
-        <w:t>drop down</w:t>
-      </w:r>
-      <w:proofErr w:type="gramEnd"/>
-      <w:r>
-        <w:t xml:space="preserve"> sections to get a feel of how the connector call was going to go </w:t>
+        <w:t xml:space="preserve">He had me do a couple of drop down sections to get a feel of how the connector call was going to go </w:t>
       </w:r>
     </w:p>
     <w:p>
@@ -493,11 +422,9 @@
           <w:numId w:val="1"/>
         </w:numPr>
       </w:pPr>
-      <w:proofErr w:type="spellStart"/>
       <w:r>
         <w:t>Eventbridge</w:t>
       </w:r>
-      <w:proofErr w:type="spellEnd"/>
     </w:p>
     <w:p>
       <w:pPr>
@@ -623,23 +550,298 @@
         </w:numPr>
       </w:pPr>
       <w:r>
-        <w:t xml:space="preserve">Apply </w:t>
-      </w:r>
-      <w:proofErr w:type="gramStart"/>
-      <w:r>
-        <w:t>a</w:t>
-      </w:r>
-      <w:proofErr w:type="gramEnd"/>
-      <w:r>
-        <w:t xml:space="preserve"> </w:t>
-      </w:r>
-      <w:proofErr w:type="spellStart"/>
-      <w:r>
-        <w:t>eventbridge</w:t>
-      </w:r>
-      <w:proofErr w:type="spellEnd"/>
-      <w:r>
-        <w:t xml:space="preserve"> rule to above functions</w:t>
+        <w:t>Apply a eventbridge rule to above functions</w:t>
+      </w:r>
+    </w:p>
+    <w:p>
+      <w:pPr>
+        <w:pStyle w:val="ListParagraph"/>
+        <w:numPr>
+          <w:ilvl w:val="0"/>
+          <w:numId w:val="1"/>
+        </w:numPr>
+      </w:pPr>
+      <w:r>
+        <w:t>Connector Call</w:t>
+      </w:r>
+    </w:p>
+    <w:p>
+      <w:pPr>
+        <w:pStyle w:val="ListParagraph"/>
+        <w:numPr>
+          <w:ilvl w:val="1"/>
+          <w:numId w:val="1"/>
+        </w:numPr>
+      </w:pPr>
+      <w:r>
+        <w:t>Parker messaged and he said he needed help</w:t>
+      </w:r>
+    </w:p>
+    <w:p>
+      <w:pPr>
+        <w:pStyle w:val="ListParagraph"/>
+        <w:numPr>
+          <w:ilvl w:val="2"/>
+          <w:numId w:val="1"/>
+        </w:numPr>
+      </w:pPr>
+      <w:r>
+        <w:t>When accessing a google analytics connector from perceptivity to fivetran, the metrics category doesn’t show up</w:t>
+      </w:r>
+    </w:p>
+    <w:p>
+      <w:pPr>
+        <w:pStyle w:val="ListParagraph"/>
+        <w:numPr>
+          <w:ilvl w:val="3"/>
+          <w:numId w:val="1"/>
+        </w:numPr>
+      </w:pPr>
+      <w:r>
+        <w:t>You cant create connector without metrics attached</w:t>
+      </w:r>
+    </w:p>
+    <w:p>
+      <w:pPr>
+        <w:pStyle w:val="ListParagraph"/>
+        <w:numPr>
+          <w:ilvl w:val="2"/>
+          <w:numId w:val="1"/>
+        </w:numPr>
+      </w:pPr>
+      <w:r>
+        <w:t>We need to diagnose potential issues</w:t>
+      </w:r>
+    </w:p>
+    <w:p>
+      <w:pPr>
+        <w:pStyle w:val="ListParagraph"/>
+        <w:numPr>
+          <w:ilvl w:val="0"/>
+          <w:numId w:val="1"/>
+        </w:numPr>
+      </w:pPr>
+      <w:r>
+        <w:t>AWS</w:t>
+      </w:r>
+    </w:p>
+    <w:p>
+      <w:pPr>
+        <w:pStyle w:val="ListParagraph"/>
+        <w:numPr>
+          <w:ilvl w:val="1"/>
+          <w:numId w:val="1"/>
+        </w:numPr>
+      </w:pPr>
+      <w:r>
+        <w:t>Eventbridge</w:t>
+      </w:r>
+    </w:p>
+    <w:p>
+      <w:pPr>
+        <w:pStyle w:val="ListParagraph"/>
+        <w:numPr>
+          <w:ilvl w:val="1"/>
+          <w:numId w:val="1"/>
+        </w:numPr>
+      </w:pPr>
+      <w:r>
+        <w:t>Created a rule and ran both prune and backup at the same time</w:t>
+      </w:r>
+    </w:p>
+    <w:p>
+      <w:pPr>
+        <w:pStyle w:val="ListParagraph"/>
+        <w:numPr>
+          <w:ilvl w:val="1"/>
+          <w:numId w:val="1"/>
+        </w:numPr>
+      </w:pPr>
+      <w:r>
+        <w:t>It didn’t work how I wanted because prune needs to be executed after backup</w:t>
+      </w:r>
+    </w:p>
+    <w:p>
+      <w:pPr>
+        <w:pStyle w:val="ListParagraph"/>
+        <w:numPr>
+          <w:ilvl w:val="1"/>
+          <w:numId w:val="1"/>
+        </w:numPr>
+      </w:pPr>
+      <w:r>
+        <w:t>Put backup on a cron that activates 3 minutes before prune</w:t>
+      </w:r>
+    </w:p>
+    <w:p>
+      <w:pPr>
+        <w:pStyle w:val="ListParagraph"/>
+        <w:numPr>
+          <w:ilvl w:val="2"/>
+          <w:numId w:val="1"/>
+        </w:numPr>
+      </w:pPr>
+      <w:r>
+        <w:t>As expected, the backups were made first</w:t>
+      </w:r>
+    </w:p>
+    <w:p>
+      <w:pPr>
+        <w:pStyle w:val="ListParagraph"/>
+        <w:numPr>
+          <w:ilvl w:val="3"/>
+          <w:numId w:val="1"/>
+        </w:numPr>
+      </w:pPr>
+      <w:r>
+        <w:t>I can confirm this by looking into the cloudwatch logs</w:t>
+      </w:r>
+    </w:p>
+    <w:p>
+      <w:pPr>
+        <w:pStyle w:val="ListParagraph"/>
+        <w:numPr>
+          <w:ilvl w:val="3"/>
+          <w:numId w:val="1"/>
+        </w:numPr>
+      </w:pPr>
+      <w:r>
+        <w:t>I made detailed output for each lambda function that describes the process</w:t>
+      </w:r>
+    </w:p>
+    <w:p>
+      <w:pPr>
+        <w:pStyle w:val="ListParagraph"/>
+        <w:numPr>
+          <w:ilvl w:val="2"/>
+          <w:numId w:val="1"/>
+        </w:numPr>
+      </w:pPr>
+      <w:r>
+        <w:t>Next the pruner ran</w:t>
+      </w:r>
+    </w:p>
+    <w:p>
+      <w:pPr>
+        <w:pStyle w:val="ListParagraph"/>
+        <w:numPr>
+          <w:ilvl w:val="3"/>
+          <w:numId w:val="1"/>
+        </w:numPr>
+      </w:pPr>
+      <w:r>
+        <w:t xml:space="preserve">Same thing, was able to witness it in the cloudwatch logs </w:t>
+      </w:r>
+    </w:p>
+    <w:p>
+      <w:pPr>
+        <w:pStyle w:val="ListParagraph"/>
+        <w:numPr>
+          <w:ilvl w:val="0"/>
+          <w:numId w:val="1"/>
+        </w:numPr>
+      </w:pPr>
+      <w:r>
+        <w:t>Okta</w:t>
+      </w:r>
+    </w:p>
+    <w:p>
+      <w:pPr>
+        <w:pStyle w:val="ListParagraph"/>
+        <w:numPr>
+          <w:ilvl w:val="1"/>
+          <w:numId w:val="1"/>
+        </w:numPr>
+      </w:pPr>
+      <w:r>
+        <w:t xml:space="preserve">Contacted holly after an email concerning tasks in paylocity </w:t>
+      </w:r>
+    </w:p>
+    <w:p>
+      <w:pPr>
+        <w:pStyle w:val="ListParagraph"/>
+        <w:numPr>
+          <w:ilvl w:val="2"/>
+          <w:numId w:val="1"/>
+        </w:numPr>
+      </w:pPr>
+      <w:r>
+        <w:t>Messaged her to see if zach was done being setup in paylocity</w:t>
+      </w:r>
+    </w:p>
+    <w:p>
+      <w:pPr>
+        <w:pStyle w:val="ListParagraph"/>
+        <w:numPr>
+          <w:ilvl w:val="3"/>
+          <w:numId w:val="1"/>
+        </w:numPr>
+      </w:pPr>
+      <w:r>
+        <w:t>After she got back to me I was able to import him to okta</w:t>
+      </w:r>
+    </w:p>
+    <w:p>
+      <w:pPr>
+        <w:pStyle w:val="ListParagraph"/>
+        <w:numPr>
+          <w:ilvl w:val="3"/>
+          <w:numId w:val="1"/>
+        </w:numPr>
+      </w:pPr>
+      <w:r>
+        <w:t xml:space="preserve">He has not been activated just yet but I will send it out tomorrow </w:t>
+      </w:r>
+    </w:p>
+    <w:p>
+      <w:pPr>
+        <w:pStyle w:val="ListParagraph"/>
+        <w:numPr>
+          <w:ilvl w:val="0"/>
+          <w:numId w:val="1"/>
+        </w:numPr>
+      </w:pPr>
+      <w:r>
+        <w:t>Acloud guru</w:t>
+      </w:r>
+    </w:p>
+    <w:p>
+      <w:pPr>
+        <w:pStyle w:val="ListParagraph"/>
+        <w:numPr>
+          <w:ilvl w:val="1"/>
+          <w:numId w:val="1"/>
+        </w:numPr>
+      </w:pPr>
+      <w:r>
+        <w:t>SAA</w:t>
+      </w:r>
+    </w:p>
+    <w:p>
+      <w:pPr>
+        <w:pStyle w:val="ListParagraph"/>
+        <w:numPr>
+          <w:ilvl w:val="2"/>
+          <w:numId w:val="1"/>
+        </w:numPr>
+      </w:pPr>
+      <w:r>
+        <w:t xml:space="preserve">Retake </w:t>
+      </w:r>
+      <w:r>
+        <w:t>quizzes</w:t>
+      </w:r>
+    </w:p>
+    <w:p>
+      <w:pPr>
+        <w:pStyle w:val="ListParagraph"/>
+        <w:numPr>
+          <w:ilvl w:val="3"/>
+          <w:numId w:val="1"/>
+        </w:numPr>
+      </w:pPr>
+      <w:r>
+        <w:t>Gen</w:t>
       </w:r>
     </w:p>
     <w:p>
@@ -650,6 +852,142 @@
           <w:numId w:val="1"/>
         </w:numPr>
       </w:pPr>
+      <w:r>
+        <w:t>100</w:t>
+      </w:r>
+    </w:p>
+    <w:p>
+      <w:pPr>
+        <w:pStyle w:val="ListParagraph"/>
+        <w:numPr>
+          <w:ilvl w:val="4"/>
+          <w:numId w:val="1"/>
+        </w:numPr>
+      </w:pPr>
+      <w:r>
+        <w:t>Done testing</w:t>
+      </w:r>
+    </w:p>
+    <w:p>
+      <w:pPr>
+        <w:pStyle w:val="ListParagraph"/>
+        <w:numPr>
+          <w:ilvl w:val="3"/>
+          <w:numId w:val="1"/>
+        </w:numPr>
+      </w:pPr>
+      <w:r>
+        <w:t>S3</w:t>
+      </w:r>
+    </w:p>
+    <w:p>
+      <w:pPr>
+        <w:pStyle w:val="ListParagraph"/>
+        <w:numPr>
+          <w:ilvl w:val="4"/>
+          <w:numId w:val="1"/>
+        </w:numPr>
+      </w:pPr>
+      <w:r>
+        <w:t>100</w:t>
+      </w:r>
+    </w:p>
+    <w:p>
+      <w:pPr>
+        <w:pStyle w:val="ListParagraph"/>
+        <w:numPr>
+          <w:ilvl w:val="3"/>
+          <w:numId w:val="1"/>
+        </w:numPr>
+      </w:pPr>
+      <w:r>
+        <w:t>Ec2</w:t>
+      </w:r>
+    </w:p>
+    <w:p>
+      <w:pPr>
+        <w:pStyle w:val="ListParagraph"/>
+        <w:numPr>
+          <w:ilvl w:val="4"/>
+          <w:numId w:val="1"/>
+        </w:numPr>
+      </w:pPr>
+      <w:r>
+        <w:t>100</w:t>
+      </w:r>
+    </w:p>
+    <w:p>
+      <w:pPr>
+        <w:pStyle w:val="ListParagraph"/>
+        <w:numPr>
+          <w:ilvl w:val="3"/>
+          <w:numId w:val="1"/>
+        </w:numPr>
+      </w:pPr>
+      <w:r>
+        <w:t>RDP</w:t>
+      </w:r>
+    </w:p>
+    <w:p>
+      <w:pPr>
+        <w:pStyle w:val="ListParagraph"/>
+        <w:numPr>
+          <w:ilvl w:val="4"/>
+          <w:numId w:val="1"/>
+        </w:numPr>
+      </w:pPr>
+      <w:r>
+        <w:t>80</w:t>
+      </w:r>
+    </w:p>
+    <w:p>
+      <w:pPr>
+        <w:pStyle w:val="ListParagraph"/>
+        <w:numPr>
+          <w:ilvl w:val="0"/>
+          <w:numId w:val="1"/>
+        </w:numPr>
+      </w:pPr>
+      <w:r>
+        <w:t>Message with evan</w:t>
+      </w:r>
+    </w:p>
+    <w:p>
+      <w:pPr>
+        <w:pStyle w:val="ListParagraph"/>
+        <w:numPr>
+          <w:ilvl w:val="1"/>
+          <w:numId w:val="1"/>
+        </w:numPr>
+      </w:pPr>
+      <w:r>
+        <w:t>Connector call for woocommerce Friday</w:t>
+      </w:r>
+    </w:p>
+    <w:p>
+      <w:pPr>
+        <w:pStyle w:val="ListParagraph"/>
+        <w:numPr>
+          <w:ilvl w:val="0"/>
+          <w:numId w:val="1"/>
+        </w:numPr>
+      </w:pPr>
+      <w:r>
+        <w:t>Paylocity</w:t>
+      </w:r>
+    </w:p>
+    <w:p>
+      <w:pPr>
+        <w:pStyle w:val="ListParagraph"/>
+        <w:numPr>
+          <w:ilvl w:val="1"/>
+          <w:numId w:val="1"/>
+        </w:numPr>
+      </w:pPr>
+      <w:r>
+        <w:lastRenderedPageBreak/>
+        <w:t>Confirmed with holly that my tasks were marked as done!</w:t>
+      </w:r>
     </w:p>
     <w:sectPr>
       <w:headerReference w:type="default" r:id="rId7"/>

</xml_diff>